<commit_message>
add java and IO related
</commit_message>
<xml_diff>
--- a/1理论部分/paxos-raft.docx
+++ b/1理论部分/paxos-raft.docx
@@ -21,6 +21,12 @@
         <w:rPr>
           <w:rFonts w:hint="eastAsia"/>
         </w:rPr>
+        <w:t>分布式</w:t>
+      </w:r>
+      <w:r>
+        <w:rPr>
+          <w:rFonts w:hint="eastAsia"/>
+        </w:rPr>
         <w:t>一致性问题，简单说就是一个或者多个进程提议了一个值后（这里一个值并不理解为一个数值，可以有很多的含义），使系统中所有进程对这个</w:t>
       </w:r>
       <w:proofErr w:type="gramStart"/>
@@ -41,43 +47,59 @@
     <w:p>
       <w:pPr>
         <w:ind w:firstLine="480"/>
-      </w:pPr>
-      <w:r>
-        <w:rPr>
-          <w:rFonts w:hint="eastAsia"/>
-        </w:rPr>
-        <w:t>如果在一个不出现故障的系统中，很容易解决分布式一致性问题。但是</w:t>
-      </w:r>
-      <w:bookmarkStart w:id="0" w:name="OLE_LINK26"/>
-      <w:r>
-        <w:rPr>
-          <w:rFonts w:hint="eastAsia"/>
-        </w:rPr>
-        <w:t>实际分布式系统一般是基于消息传递的异步分布式系统，进程可能会慢、被杀死或者重启，消息可能会延迟、丢失、重复、</w:t>
-      </w:r>
-      <w:proofErr w:type="gramStart"/>
-      <w:r>
-        <w:rPr>
-          <w:rFonts w:hint="eastAsia"/>
-        </w:rPr>
-        <w:t>乱序等</w:t>
-      </w:r>
-      <w:proofErr w:type="gramEnd"/>
-      <w:r>
-        <w:rPr>
-          <w:rFonts w:hint="eastAsia"/>
-        </w:rPr>
-        <w:t>。</w:t>
-      </w:r>
+        <w:rPr>
+          <w:rFonts w:hint="eastAsia"/>
+        </w:rPr>
+      </w:pPr>
+      <w:r>
+        <w:rPr>
+          <w:rFonts w:hint="eastAsia"/>
+        </w:rPr>
+        <w:t>这样的协定问题在分布式系统中很常见，比如：</w:t>
+      </w:r>
+      <w:bookmarkStart w:id="0" w:name="_GoBack"/>
+      <w:bookmarkEnd w:id="0"/>
     </w:p>
     <w:p>
       <w:pPr>
         <w:ind w:firstLine="480"/>
       </w:pPr>
-      <w:bookmarkStart w:id="1" w:name="OLE_LINK27"/>
-      <w:bookmarkStart w:id="2" w:name="OLE_LINK28"/>
-      <w:bookmarkStart w:id="3" w:name="OLE_LINK29"/>
-      <w:bookmarkEnd w:id="0"/>
+      <w:r>
+        <w:rPr>
+          <w:rFonts w:hint="eastAsia"/>
+        </w:rPr>
+        <w:t>如果在一个不出现故障的系统中，很容易解决分布式一致性问题。但是</w:t>
+      </w:r>
+      <w:bookmarkStart w:id="1" w:name="OLE_LINK26"/>
+      <w:r>
+        <w:rPr>
+          <w:rFonts w:hint="eastAsia"/>
+        </w:rPr>
+        <w:t>实际分布式系统一般是基于消息传递的异步分布式系统，进程可能会慢、被杀死或者重启，消息可能会延迟、丢失、重复、</w:t>
+      </w:r>
+      <w:proofErr w:type="gramStart"/>
+      <w:r>
+        <w:rPr>
+          <w:rFonts w:hint="eastAsia"/>
+        </w:rPr>
+        <w:t>乱序等</w:t>
+      </w:r>
+      <w:proofErr w:type="gramEnd"/>
+      <w:r>
+        <w:rPr>
+          <w:rFonts w:hint="eastAsia"/>
+        </w:rPr>
+        <w:t>。</w:t>
+      </w:r>
+    </w:p>
+    <w:p>
+      <w:pPr>
+        <w:ind w:firstLine="480"/>
+      </w:pPr>
+      <w:bookmarkStart w:id="2" w:name="OLE_LINK27"/>
+      <w:bookmarkStart w:id="3" w:name="OLE_LINK28"/>
+      <w:bookmarkStart w:id="4" w:name="OLE_LINK29"/>
+      <w:bookmarkEnd w:id="1"/>
       <w:r>
         <w:rPr>
           <w:rFonts w:hint="eastAsia"/>
@@ -99,9 +121,9 @@
         <w:t>一致，形成一致的决议，保证不论发生以上任何异常，都不会破坏决议的一致性，这些正是一致性算法要解决的问题。</w:t>
       </w:r>
     </w:p>
-    <w:bookmarkEnd w:id="1"/>
     <w:bookmarkEnd w:id="2"/>
     <w:bookmarkEnd w:id="3"/>
+    <w:bookmarkEnd w:id="4"/>
     <w:p>
       <w:pPr>
         <w:ind w:firstLine="480"/>
@@ -165,7 +187,7 @@
         </w:rPr>
         <w:t>）。</w:t>
       </w:r>
-      <w:commentRangeStart w:id="4"/>
+      <w:commentRangeStart w:id="5"/>
       <w:r>
         <w:rPr>
           <w:rFonts w:hint="eastAsia"/>
@@ -184,12 +206,12 @@
         </w:rPr>
         <w:t>）</w:t>
       </w:r>
-      <w:commentRangeEnd w:id="4"/>
+      <w:commentRangeEnd w:id="5"/>
       <w:r>
         <w:rPr>
           <w:rStyle w:val="ac"/>
         </w:rPr>
-        <w:commentReference w:id="4"/>
+        <w:commentReference w:id="5"/>
       </w:r>
       <w:r>
         <w:rPr>
@@ -203,8 +225,8 @@
         </w:rPr>
         <w:t>而</w:t>
       </w:r>
-      <w:bookmarkStart w:id="5" w:name="OLE_LINK30"/>
-      <w:bookmarkStart w:id="6" w:name="OLE_LINK31"/>
+      <w:bookmarkStart w:id="6" w:name="OLE_LINK30"/>
+      <w:bookmarkStart w:id="7" w:name="OLE_LINK31"/>
       <w:proofErr w:type="spellStart"/>
       <w:r>
         <w:rPr>
@@ -231,17 +253,17 @@
         </w:rPr>
         <w:t>等分布式一致性算法则可在一致性和可用性之间取得很好的平衡，在保证一定的可用性的同时，能够对外提供强一致性</w:t>
       </w:r>
-      <w:bookmarkEnd w:id="5"/>
       <w:bookmarkEnd w:id="6"/>
+      <w:bookmarkEnd w:id="7"/>
       <w:r>
         <w:rPr>
           <w:rFonts w:hint="eastAsia"/>
         </w:rPr>
         <w:t>，</w:t>
       </w:r>
-      <w:bookmarkStart w:id="7" w:name="OLE_LINK32"/>
-      <w:bookmarkStart w:id="8" w:name="OLE_LINK33"/>
-      <w:bookmarkStart w:id="9" w:name="OLE_LINK34"/>
+      <w:bookmarkStart w:id="8" w:name="OLE_LINK32"/>
+      <w:bookmarkStart w:id="9" w:name="OLE_LINK33"/>
+      <w:bookmarkStart w:id="10" w:name="OLE_LINK34"/>
       <w:r>
         <w:rPr>
           <w:rFonts w:hint="eastAsia"/>
@@ -274,9 +296,9 @@
         </w:rPr>
         <w:t>等分布式一致性算法被广泛的用于管理副本的一致性，提供高可用性。</w:t>
       </w:r>
-      <w:bookmarkEnd w:id="7"/>
       <w:bookmarkEnd w:id="8"/>
       <w:bookmarkEnd w:id="9"/>
+      <w:bookmarkEnd w:id="10"/>
     </w:p>
     <w:p>
       <w:pPr>
@@ -374,9 +396,9 @@
         </w:rPr>
         <w:t>机或网络异常（包括消息的延迟、丢失、重复、乱序，还有网络分区）等情况。</w:t>
       </w:r>
-      <w:bookmarkStart w:id="10" w:name="OLE_LINK35"/>
-      <w:bookmarkStart w:id="11" w:name="OLE_LINK36"/>
-      <w:bookmarkStart w:id="12" w:name="OLE_LINK37"/>
+      <w:bookmarkStart w:id="11" w:name="OLE_LINK35"/>
+      <w:bookmarkStart w:id="12" w:name="OLE_LINK36"/>
+      <w:bookmarkStart w:id="13" w:name="OLE_LINK37"/>
       <w:proofErr w:type="spellStart"/>
       <w:r>
         <w:rPr>
@@ -436,20 +458,18 @@
         </w:rPr>
         <w:t>，</w:t>
       </w:r>
-      <w:bookmarkStart w:id="13" w:name="OLE_LINK38"/>
-      <w:bookmarkStart w:id="14" w:name="OLE_LINK39"/>
-      <w:bookmarkStart w:id="15" w:name="OLE_LINK40"/>
-      <w:bookmarkStart w:id="16" w:name="_GoBack"/>
-      <w:bookmarkEnd w:id="10"/>
+      <w:bookmarkStart w:id="14" w:name="OLE_LINK38"/>
+      <w:bookmarkStart w:id="15" w:name="OLE_LINK39"/>
+      <w:bookmarkStart w:id="16" w:name="OLE_LINK40"/>
       <w:bookmarkEnd w:id="11"/>
       <w:bookmarkEnd w:id="12"/>
+      <w:bookmarkEnd w:id="13"/>
       <w:r>
         <w:rPr>
           <w:rFonts w:hint="eastAsia"/>
         </w:rPr>
         <w:t>并且保证不论发生以上任何异常，都不会破坏整个系统的一致性</w:t>
       </w:r>
-      <w:bookmarkEnd w:id="13"/>
       <w:bookmarkEnd w:id="14"/>
       <w:bookmarkEnd w:id="15"/>
       <w:bookmarkEnd w:id="16"/>
@@ -494,17 +514,11 @@
     <w:p>
       <w:pPr>
         <w:ind w:firstLine="480"/>
-        <w:rPr>
-          <w:rFonts w:hint="eastAsia"/>
-        </w:rPr>
       </w:pPr>
     </w:p>
     <w:p>
       <w:pPr>
         <w:pStyle w:val="1"/>
-        <w:rPr>
-          <w:rFonts w:hint="eastAsia"/>
-        </w:rPr>
       </w:pPr>
       <w:proofErr w:type="gramStart"/>
       <w:r>
@@ -808,7 +822,7 @@
 
 <file path=word/comments.xml><?xml version="1.0" encoding="utf-8"?>
 <w:comments xmlns:wpc="http://schemas.microsoft.com/office/word/2010/wordprocessingCanvas" xmlns:cx="http://schemas.microsoft.com/office/drawing/2014/chartex" xmlns:cx1="http://schemas.microsoft.com/office/drawing/2015/9/8/chartex" xmlns:mc="http://schemas.openxmlformats.org/markup-compatibility/2006" xmlns:o="urn:schemas-microsoft-com:office:office" xmlns:r="http://schemas.openxmlformats.org/officeDocument/2006/relationships" xmlns:m="http://schemas.openxmlformats.org/officeDocument/2006/math" xmlns:v="urn:schemas-microsoft-com:vml" xmlns:wp14="http://schemas.microsoft.com/office/word/2010/wordprocessingDrawing" xmlns:wp="http://schemas.openxmlformats.org/drawingml/2006/wordprocessingDrawing" xmlns:w10="urn:schemas-microsoft-com:office:word" xmlns:w="http://schemas.openxmlformats.org/wordprocessingml/2006/main" xmlns:w14="http://schemas.microsoft.com/office/word/2010/wordml" xmlns:w15="http://schemas.microsoft.com/office/word/2012/wordml" xmlns:w16se="http://schemas.microsoft.com/office/word/2015/wordml/symex" xmlns:wpg="http://schemas.microsoft.com/office/word/2010/wordprocessingGroup" xmlns:wpi="http://schemas.microsoft.com/office/word/2010/wordprocessingInk" xmlns:wne="http://schemas.microsoft.com/office/word/2006/wordml" xmlns:wps="http://schemas.microsoft.com/office/word/2010/wordprocessingShape" mc:Ignorable="w14 w15 w16se wp14">
-  <w:comment w:id="4" w:author="ZHEN ZHAO" w:date="2018-02-28T21:33:00Z" w:initials="ZZ">
+  <w:comment w:id="5" w:author="ZHEN ZHAO" w:date="2018-02-28T21:33:00Z" w:initials="ZZ">
     <w:p>
       <w:pPr>
         <w:pStyle w:val="ad"/>
@@ -5253,7 +5267,7 @@
 </file>
 
 <file path=customXml/itemProps1.xml><?xml version="1.0" encoding="utf-8"?>
-<ds:datastoreItem xmlns:ds="http://schemas.openxmlformats.org/officeDocument/2006/customXml" ds:itemID="{1D22DBE7-F729-42D7-A404-F65071C03FE9}">
+<ds:datastoreItem xmlns:ds="http://schemas.openxmlformats.org/officeDocument/2006/customXml" ds:itemID="{EF521E9E-DA58-4CD4-9BC8-F90FD9B74BDE}">
   <ds:schemaRefs>
     <ds:schemaRef ds:uri="http://schemas.openxmlformats.org/officeDocument/2006/bibliography"/>
   </ds:schemaRefs>

</xml_diff>